<commit_message>
sorted out AT03 Finished AT01 & submitted
</commit_message>
<xml_diff>
--- a/Apply introductory programming techniques/AT01/ICTPRG302_AT1-KBA By_Richard_Pountney.docx
+++ b/Apply introductory programming techniques/AT01/ICTPRG302_AT1-KBA By_Richard_Pountney.docx
@@ -755,9 +755,20 @@
                 <w:rFonts w:ascii="Tahoma" w:hAnsi="Tahoma" w:cs="Tahoma"/>
                 <w:b/>
                 <w:snapToGrid/>
-                <w:sz w:val="20"/>
-              </w:rPr>
-            </w:pPr>
+                <w:color w:val="0000FF"/>
+                <w:sz w:val="20"/>
+              </w:rPr>
+            </w:pPr>
+            <w:r>
+              <w:rPr>
+                <w:rFonts w:ascii="Tahoma" w:hAnsi="Tahoma" w:cs="Tahoma"/>
+                <w:b/>
+                <w:snapToGrid/>
+                <w:color w:val="0000FF"/>
+                <w:sz w:val="20"/>
+              </w:rPr>
+              <w:t>Richard Pountney</w:t>
+            </w:r>
           </w:p>
         </w:tc>
         <w:tc>
@@ -874,6 +885,7 @@
                 <w:rFonts w:ascii="Brush Script MT" w:hAnsi="Brush Script MT" w:cs="Tahoma"/>
                 <w:strike/>
                 <w:snapToGrid/>
+                <w:color w:val="0000FF"/>
                 <w:sz w:val="20"/>
               </w:rPr>
             </w:pPr>
@@ -882,6 +894,7 @@
                 <w:rFonts w:ascii="Brush Script MT" w:hAnsi="Brush Script MT" w:cs="Tahoma"/>
                 <w:strike/>
                 <w:snapToGrid/>
+                <w:color w:val="0000FF"/>
                 <w:sz w:val="20"/>
               </w:rPr>
               <w:t>RBP</w:t>
@@ -2061,23 +2074,7 @@
                 <w:rFonts w:ascii="Arial" w:eastAsia="Arial" w:hAnsi="Arial" w:cs="Arial"/>
                 <w:sz w:val="20"/>
               </w:rPr>
-              <w:t xml:space="preserve">Assessor to ensure that the noise levels, natural </w:t>
-            </w:r>
-            <w:proofErr w:type="gramStart"/>
-            <w:r>
-              <w:rPr>
-                <w:rFonts w:ascii="Arial" w:eastAsia="Arial" w:hAnsi="Arial" w:cs="Arial"/>
-                <w:sz w:val="20"/>
-              </w:rPr>
-              <w:t>interactions</w:t>
-            </w:r>
-            <w:proofErr w:type="gramEnd"/>
-            <w:r>
-              <w:rPr>
-                <w:rFonts w:ascii="Arial" w:eastAsia="Arial" w:hAnsi="Arial" w:cs="Arial"/>
-                <w:sz w:val="20"/>
-              </w:rPr>
-              <w:t xml:space="preserve"> and time variances are maintained</w:t>
+              <w:t>Assessor to ensure that the noise levels, natural interactions and time variances are maintained</w:t>
             </w:r>
             <w:r>
               <w:rPr>
@@ -2347,23 +2344,7 @@
                 <w:rFonts w:ascii="Arial" w:eastAsia="Arial" w:hAnsi="Arial" w:cs="Arial"/>
                 <w:sz w:val="20"/>
               </w:rPr>
-              <w:t xml:space="preserve">Language data types, operators, </w:t>
-            </w:r>
-            <w:proofErr w:type="gramStart"/>
-            <w:r>
-              <w:rPr>
-                <w:rFonts w:ascii="Arial" w:eastAsia="Arial" w:hAnsi="Arial" w:cs="Arial"/>
-                <w:sz w:val="20"/>
-              </w:rPr>
-              <w:t>expressions</w:t>
-            </w:r>
-            <w:proofErr w:type="gramEnd"/>
-            <w:r>
-              <w:rPr>
-                <w:rFonts w:ascii="Arial" w:eastAsia="Arial" w:hAnsi="Arial" w:cs="Arial"/>
-                <w:sz w:val="20"/>
-              </w:rPr>
-              <w:t xml:space="preserve"> and variables</w:t>
+              <w:t>Language data types, operators, expressions and variables</w:t>
             </w:r>
           </w:p>
           <w:p>
@@ -2405,23 +2386,7 @@
                 <w:rFonts w:ascii="Arial" w:eastAsia="Arial" w:hAnsi="Arial" w:cs="Arial"/>
                 <w:sz w:val="20"/>
               </w:rPr>
-              <w:t xml:space="preserve">Sequence, </w:t>
-            </w:r>
-            <w:proofErr w:type="gramStart"/>
-            <w:r>
-              <w:rPr>
-                <w:rFonts w:ascii="Arial" w:eastAsia="Arial" w:hAnsi="Arial" w:cs="Arial"/>
-                <w:sz w:val="20"/>
-              </w:rPr>
-              <w:t>selection</w:t>
-            </w:r>
-            <w:proofErr w:type="gramEnd"/>
-            <w:r>
-              <w:rPr>
-                <w:rFonts w:ascii="Arial" w:eastAsia="Arial" w:hAnsi="Arial" w:cs="Arial"/>
-                <w:sz w:val="20"/>
-              </w:rPr>
-              <w:t xml:space="preserve"> and iteration constructs</w:t>
+              <w:t>Sequence, selection and iteration constructs</w:t>
             </w:r>
           </w:p>
           <w:p>
@@ -2938,23 +2903,7 @@
                 <w:rFonts w:ascii="Arial" w:eastAsia="Arial" w:hAnsi="Arial" w:cs="Arial"/>
                 <w:sz w:val="20"/>
               </w:rPr>
-              <w:t xml:space="preserve">In some circumstances, adjustments to assessments may be made for you. If you require support for literacy and numeracy issues; support for hearing, </w:t>
-            </w:r>
-            <w:proofErr w:type="gramStart"/>
-            <w:r>
-              <w:rPr>
-                <w:rFonts w:ascii="Arial" w:eastAsia="Arial" w:hAnsi="Arial" w:cs="Arial"/>
-                <w:sz w:val="20"/>
-              </w:rPr>
-              <w:t>sight</w:t>
-            </w:r>
-            <w:proofErr w:type="gramEnd"/>
-            <w:r>
-              <w:rPr>
-                <w:rFonts w:ascii="Arial" w:eastAsia="Arial" w:hAnsi="Arial" w:cs="Arial"/>
-                <w:sz w:val="20"/>
-              </w:rPr>
-              <w:t xml:space="preserve"> or mobility issues; change to assessment times/venues; use of special or adaptive technology; considerations relating to age, gender and cultural beliefs; format of assessment materials; or presence of a scribe you need to inform your lecturer.</w:t>
+              <w:t>In some circumstances, adjustments to assessments may be made for you. If you require support for literacy and numeracy issues; support for hearing, sight or mobility issues; change to assessment times/venues; use of special or adaptive technology; considerations relating to age, gender and cultural beliefs; format of assessment materials; or presence of a scribe you need to inform your lecturer.</w:t>
             </w:r>
           </w:p>
           <w:p>
@@ -3253,11 +3202,6 @@
         <w:lastRenderedPageBreak/>
         <w:t>PART 1</w:t>
       </w:r>
-    </w:p>
-    <w:p>
-      <w:pPr>
-        <w:spacing w:line="276" w:lineRule="auto"/>
-      </w:pPr>
     </w:p>
     <w:p>
       <w:pPr>
@@ -3278,7 +3222,6 @@
         <w:t>Python and Programming Basics</w:t>
       </w:r>
     </w:p>
-    <w:p/>
     <w:p>
       <w:pPr>
         <w:pStyle w:val="ListParagraph"/>
@@ -3337,65 +3280,116 @@
           <w:p>
             <w:pPr>
               <w:spacing w:line="276" w:lineRule="auto"/>
-            </w:pPr>
-            <w:r>
+              <w:rPr>
+                <w:color w:val="0000FF"/>
+              </w:rPr>
+            </w:pPr>
+            <w:r>
+              <w:rPr>
+                <w:color w:val="0000FF"/>
+              </w:rPr>
               <w:t>Using (#) at the start of a line allows you to make a single line comment on that line.</w:t>
             </w:r>
           </w:p>
           <w:p>
             <w:pPr>
               <w:spacing w:line="276" w:lineRule="auto"/>
-            </w:pPr>
-            <w:r>
+              <w:rPr>
+                <w:color w:val="0000FF"/>
+              </w:rPr>
+            </w:pPr>
+            <w:r>
+              <w:rPr>
+                <w:color w:val="0000FF"/>
+              </w:rPr>
               <w:t xml:space="preserve"># </w:t>
             </w:r>
             <w:r>
+              <w:rPr>
+                <w:color w:val="0000FF"/>
+              </w:rPr>
               <w:t>This</w:t>
             </w:r>
             <w:r>
+              <w:rPr>
+                <w:color w:val="0000FF"/>
+              </w:rPr>
               <w:t xml:space="preserve"> is an example</w:t>
             </w:r>
           </w:p>
           <w:p>
             <w:pPr>
               <w:spacing w:line="276" w:lineRule="auto"/>
-            </w:pPr>
-            <w:r>
+              <w:rPr>
+                <w:color w:val="0000FF"/>
+              </w:rPr>
+            </w:pPr>
+            <w:r>
+              <w:rPr>
+                <w:color w:val="0000FF"/>
+              </w:rPr>
               <w:t>Using (“””) on a line to start a multi-line comment &amp; use it on the line after you finish the comment</w:t>
             </w:r>
             <w:r>
+              <w:rPr>
+                <w:color w:val="0000FF"/>
+              </w:rPr>
               <w:t>.</w:t>
             </w:r>
           </w:p>
           <w:p>
             <w:pPr>
               <w:spacing w:line="276" w:lineRule="auto"/>
-            </w:pPr>
-            <w:r>
+              <w:rPr>
+                <w:color w:val="0000FF"/>
+              </w:rPr>
+            </w:pPr>
+            <w:r>
+              <w:rPr>
+                <w:color w:val="0000FF"/>
+              </w:rPr>
               <w:t>“””</w:t>
             </w:r>
           </w:p>
           <w:p>
             <w:pPr>
               <w:spacing w:line="276" w:lineRule="auto"/>
-            </w:pPr>
-            <w:r>
+              <w:rPr>
+                <w:color w:val="0000FF"/>
+              </w:rPr>
+            </w:pPr>
+            <w:r>
+              <w:rPr>
+                <w:color w:val="0000FF"/>
+              </w:rPr>
               <w:t>This</w:t>
             </w:r>
           </w:p>
           <w:p>
             <w:pPr>
               <w:spacing w:line="276" w:lineRule="auto"/>
-            </w:pPr>
-            <w:r>
+              <w:rPr>
+                <w:color w:val="0000FF"/>
+              </w:rPr>
+            </w:pPr>
+            <w:r>
+              <w:rPr>
+                <w:color w:val="0000FF"/>
+              </w:rPr>
               <w:t>is an</w:t>
             </w:r>
           </w:p>
           <w:p>
             <w:pPr>
               <w:spacing w:line="276" w:lineRule="auto"/>
-            </w:pPr>
-            <w:r>
+              <w:rPr>
+                <w:color w:val="0000FF"/>
+              </w:rPr>
+            </w:pPr>
+            <w:r>
+              <w:rPr>
+                <w:color w:val="0000FF"/>
+              </w:rPr>
               <w:t>Example</w:t>
             </w:r>
           </w:p>
@@ -3404,6 +3398,9 @@
               <w:spacing w:line="276" w:lineRule="auto"/>
             </w:pPr>
             <w:r>
+              <w:rPr>
+                <w:color w:val="0000FF"/>
+              </w:rPr>
               <w:t>“””</w:t>
             </w:r>
           </w:p>
@@ -3566,27 +3563,46 @@
           <w:p>
             <w:pPr>
               <w:spacing w:line="276" w:lineRule="auto"/>
-            </w:pPr>
-            <w:r>
+              <w:rPr>
+                <w:color w:val="0000FF"/>
+              </w:rPr>
+            </w:pPr>
+            <w:r>
+              <w:rPr>
+                <w:color w:val="0000FF"/>
+              </w:rPr>
               <w:t xml:space="preserve">Spaces the preferred but if you used tabs the python will keep </w:t>
             </w:r>
             <w:r>
+              <w:rPr>
+                <w:color w:val="0000FF"/>
+              </w:rPr>
               <w:t>consistency.</w:t>
             </w:r>
           </w:p>
           <w:p>
             <w:pPr>
               <w:spacing w:line="276" w:lineRule="auto"/>
-            </w:pPr>
-            <w:r>
+              <w:rPr>
+                <w:color w:val="0000FF"/>
+              </w:rPr>
+            </w:pPr>
+            <w:r>
+              <w:rPr>
+                <w:color w:val="0000FF"/>
+              </w:rPr>
               <w:t>Don’t mix spaces &amp; tabs.</w:t>
             </w:r>
-          </w:p>
-          <w:p>
-            <w:pPr>
-              <w:spacing w:line="276" w:lineRule="auto"/>
-            </w:pPr>
-            <w:r>
+            <w:r>
+              <w:rPr>
+                <w:color w:val="0000FF"/>
+              </w:rPr>
+              <w:t xml:space="preserve"> </w:t>
+            </w:r>
+            <w:r>
+              <w:rPr>
+                <w:color w:val="0000FF"/>
+              </w:rPr>
               <w:t>(4 spaces = 1 tab)</w:t>
             </w:r>
           </w:p>
@@ -3653,6 +3669,9 @@
           </w:tcPr>
           <w:p>
             <w:r>
+              <w:rPr>
+                <w:color w:val="0000FF"/>
+              </w:rPr>
               <w:t>It is a more simplified code</w:t>
             </w:r>
           </w:p>
@@ -3708,30 +3727,35 @@
             </w:pPr>
             <w:r>
               <w:rPr>
+                <w:color w:val="0000FF"/>
                 <w:szCs w:val="24"/>
               </w:rPr>
               <w:t xml:space="preserve">Because it </w:t>
             </w:r>
             <w:r>
               <w:rPr>
+                <w:color w:val="0000FF"/>
                 <w:szCs w:val="24"/>
               </w:rPr>
               <w:t>helps</w:t>
             </w:r>
             <w:r>
               <w:rPr>
+                <w:color w:val="0000FF"/>
                 <w:szCs w:val="24"/>
               </w:rPr>
               <w:t xml:space="preserve"> tell </w:t>
             </w:r>
             <w:r>
               <w:rPr>
+                <w:color w:val="0000FF"/>
                 <w:szCs w:val="24"/>
               </w:rPr>
               <w:t>someone</w:t>
             </w:r>
             <w:r>
               <w:rPr>
+                <w:color w:val="0000FF"/>
                 <w:szCs w:val="24"/>
               </w:rPr>
               <w:t xml:space="preserve"> what the code is doing where you put the comment.</w:t>
@@ -3740,20 +3764,6 @@
         </w:tc>
       </w:tr>
     </w:tbl>
-    <w:p>
-      <w:pPr>
-        <w:rPr>
-          <w:szCs w:val="24"/>
-        </w:rPr>
-      </w:pPr>
-    </w:p>
-    <w:p>
-      <w:pPr>
-        <w:rPr>
-          <w:szCs w:val="24"/>
-        </w:rPr>
-      </w:pPr>
-    </w:p>
     <w:p>
       <w:pPr>
         <w:rPr>
@@ -3803,9 +3813,10 @@
             </w:pPr>
             <w:r>
               <w:rPr>
+                <w:color w:val="0000FF"/>
                 <w:szCs w:val="24"/>
               </w:rPr>
-              <w:t>Visual Studio</w:t>
+              <w:t>Python Idle</w:t>
             </w:r>
           </w:p>
         </w:tc>
@@ -3843,7 +3854,6 @@
         <w:t>Data Types and Variable Scope</w:t>
       </w:r>
     </w:p>
-    <w:p/>
     <w:p>
       <w:pPr>
         <w:pStyle w:val="ListParagraph"/>
@@ -3879,7 +3889,6 @@
           <w:color w:val="000000" w:themeColor="text1"/>
           <w:szCs w:val="24"/>
         </w:rPr>
-        <w:lastRenderedPageBreak/>
         <w:t>decimals places.</w:t>
       </w:r>
     </w:p>
@@ -3909,6 +3918,9 @@
               <w:spacing w:line="276" w:lineRule="auto"/>
             </w:pPr>
             <w:r>
+              <w:rPr>
+                <w:color w:val="0000FF"/>
+              </w:rPr>
               <w:t>float</w:t>
             </w:r>
           </w:p>
@@ -3972,7 +3984,10 @@
               <w:spacing w:line="276" w:lineRule="auto"/>
             </w:pPr>
             <w:r>
-              <w:t>int</w:t>
+              <w:rPr>
+                <w:color w:val="0000FF"/>
+              </w:rPr>
+              <w:t>String (str)</w:t>
             </w:r>
           </w:p>
         </w:tc>
@@ -3998,25 +4013,8 @@
           <w:color w:val="000000" w:themeColor="text1"/>
           <w:szCs w:val="24"/>
         </w:rPr>
-        <w:t xml:space="preserve">Why might you use a </w:t>
-      </w:r>
-      <w:proofErr w:type="gramStart"/>
-      <w:r>
-        <w:rPr>
-          <w:rFonts w:eastAsia="Palatino" w:cs="Palatino"/>
-          <w:color w:val="000000" w:themeColor="text1"/>
-          <w:szCs w:val="24"/>
-        </w:rPr>
-        <w:t>number</w:t>
-      </w:r>
-      <w:proofErr w:type="gramEnd"/>
-      <w:r>
-        <w:rPr>
-          <w:rFonts w:eastAsia="Palatino" w:cs="Palatino"/>
-          <w:color w:val="000000" w:themeColor="text1"/>
-          <w:szCs w:val="24"/>
-        </w:rPr>
-        <w:t xml:space="preserve"> data type as opposed to the String data type?</w:t>
+        <w:lastRenderedPageBreak/>
+        <w:t>Why might you use a number data type as opposed to the String data type?</w:t>
       </w:r>
     </w:p>
     <w:tbl>
@@ -4044,6 +4042,12 @@
             <w:pPr>
               <w:spacing w:line="276" w:lineRule="auto"/>
             </w:pPr>
+            <w:r>
+              <w:rPr>
+                <w:color w:val="0000FF"/>
+              </w:rPr>
+              <w:t>When you are using just numbers &amp; no words.</w:t>
+            </w:r>
           </w:p>
         </w:tc>
       </w:tr>
@@ -4094,6 +4098,7 @@
             </w:pPr>
             <w:r>
               <w:rPr>
+                <w:color w:val="0000FF"/>
                 <w:szCs w:val="24"/>
               </w:rPr>
               <w:t>int</w:t>
@@ -4139,11 +4144,6 @@
         </w:rPr>
         <w:t>Loops and Data Structures</w:t>
       </w:r>
-    </w:p>
-    <w:p>
-      <w:pPr>
-        <w:spacing w:line="276" w:lineRule="auto"/>
-      </w:pPr>
     </w:p>
     <w:p>
       <w:pPr>
@@ -4192,6 +4192,9 @@
               <w:spacing w:line="276" w:lineRule="auto"/>
             </w:pPr>
             <w:r>
+              <w:rPr>
+                <w:color w:val="0000FF"/>
+              </w:rPr>
               <w:t>A while loop</w:t>
             </w:r>
           </w:p>
@@ -4250,6 +4253,9 @@
               <w:spacing w:line="276" w:lineRule="auto"/>
             </w:pPr>
             <w:r>
+              <w:rPr>
+                <w:color w:val="0000FF"/>
+              </w:rPr>
               <w:t>A while loop</w:t>
             </w:r>
           </w:p>
@@ -4307,27 +4313,17 @@
           <w:p>
             <w:pPr>
               <w:spacing w:line="276" w:lineRule="auto"/>
-            </w:pPr>
-            <w:r>
-              <w:br/>
-            </w:r>
-            <w:r>
-              <w:tab/>
-            </w:r>
-            <w:r>
-              <w:tab/>
-            </w:r>
-            <w:r>
-              <w:tab/>
-            </w:r>
-            <w:r>
-              <w:tab/>
-            </w:r>
-            <w:r>
-              <w:tab/>
-            </w:r>
-          </w:p>
-          <w:p/>
+              <w:rPr>
+                <w:color w:val="0000FF"/>
+              </w:rPr>
+            </w:pPr>
+            <w:r>
+              <w:rPr>
+                <w:color w:val="0000FF"/>
+              </w:rPr>
+              <w:t>break</w:t>
+            </w:r>
+          </w:p>
         </w:tc>
       </w:tr>
     </w:tbl>
@@ -4348,24 +4344,8 @@
         <w:rPr>
           <w:rFonts w:eastAsia="Palatino" w:cs="Palatino"/>
         </w:rPr>
-        <w:t xml:space="preserve">What would be the output of the for loop </w:t>
+        <w:t>What would be the output of the for loop below:</w:t>
       </w:r>
-      <w:proofErr w:type="gramStart"/>
-      <w:r>
-        <w:rPr>
-          <w:rFonts w:eastAsia="Palatino" w:cs="Palatino"/>
-        </w:rPr>
-        <w:t>below:</w:t>
-      </w:r>
-      <w:proofErr w:type="gramEnd"/>
-    </w:p>
-    <w:p>
-      <w:pPr>
-        <w:spacing w:line="276" w:lineRule="auto"/>
-        <w:rPr>
-          <w:szCs w:val="24"/>
-        </w:rPr>
-      </w:pPr>
     </w:p>
     <w:p>
       <w:pPr>
@@ -4379,23 +4359,7 @@
           <w:rFonts w:eastAsia="Palatino" w:cs="Palatino"/>
           <w:szCs w:val="24"/>
         </w:rPr>
-        <w:t xml:space="preserve">for x in </w:t>
-      </w:r>
-      <w:proofErr w:type="gramStart"/>
-      <w:r>
-        <w:rPr>
-          <w:rFonts w:eastAsia="Palatino" w:cs="Palatino"/>
-          <w:szCs w:val="24"/>
-        </w:rPr>
-        <w:t>range(</w:t>
-      </w:r>
-      <w:proofErr w:type="gramEnd"/>
-      <w:r>
-        <w:rPr>
-          <w:rFonts w:eastAsia="Palatino" w:cs="Palatino"/>
-          <w:szCs w:val="24"/>
-        </w:rPr>
-        <w:t>6):</w:t>
+        <w:t>for x in range(6):</w:t>
       </w:r>
     </w:p>
     <w:p>
@@ -4434,7 +4398,79 @@
               <w:right w:val="single" w:sz="6" w:space="0" w:color="000000" w:themeColor="text1"/>
             </w:tcBorders>
           </w:tcPr>
-          <w:p/>
+          <w:p>
+            <w:pPr>
+              <w:rPr>
+                <w:color w:val="0000FF"/>
+              </w:rPr>
+            </w:pPr>
+            <w:r>
+              <w:rPr>
+                <w:color w:val="0000FF"/>
+              </w:rPr>
+              <w:t>0</w:t>
+            </w:r>
+          </w:p>
+          <w:p>
+            <w:pPr>
+              <w:rPr>
+                <w:color w:val="0000FF"/>
+              </w:rPr>
+            </w:pPr>
+            <w:r>
+              <w:rPr>
+                <w:color w:val="0000FF"/>
+              </w:rPr>
+              <w:t>1</w:t>
+            </w:r>
+          </w:p>
+          <w:p>
+            <w:pPr>
+              <w:rPr>
+                <w:color w:val="0000FF"/>
+              </w:rPr>
+            </w:pPr>
+            <w:r>
+              <w:rPr>
+                <w:color w:val="0000FF"/>
+              </w:rPr>
+              <w:t>2</w:t>
+            </w:r>
+          </w:p>
+          <w:p>
+            <w:pPr>
+              <w:rPr>
+                <w:color w:val="0000FF"/>
+              </w:rPr>
+            </w:pPr>
+            <w:r>
+              <w:rPr>
+                <w:color w:val="0000FF"/>
+              </w:rPr>
+              <w:t>3</w:t>
+            </w:r>
+          </w:p>
+          <w:p>
+            <w:pPr>
+              <w:rPr>
+                <w:color w:val="0000FF"/>
+              </w:rPr>
+            </w:pPr>
+            <w:r>
+              <w:rPr>
+                <w:color w:val="0000FF"/>
+              </w:rPr>
+              <w:t>4</w:t>
+            </w:r>
+          </w:p>
+          <w:p>
+            <w:r>
+              <w:rPr>
+                <w:color w:val="0000FF"/>
+              </w:rPr>
+              <w:t>5</w:t>
+            </w:r>
+          </w:p>
         </w:tc>
       </w:tr>
     </w:tbl>
@@ -4502,25 +4538,12 @@
               <w:spacing w:line="276" w:lineRule="auto"/>
             </w:pPr>
             <w:r>
-              <w:br/>
-            </w:r>
-            <w:r>
-              <w:tab/>
-            </w:r>
-            <w:r>
-              <w:tab/>
-            </w:r>
-            <w:r>
-              <w:tab/>
-            </w:r>
-            <w:r>
-              <w:tab/>
-            </w:r>
-            <w:r>
-              <w:tab/>
-            </w:r>
-          </w:p>
-          <w:p/>
+              <w:rPr>
+                <w:color w:val="0000FF"/>
+              </w:rPr>
+              <w:t>A List is ordered &amp; changeable.</w:t>
+            </w:r>
+          </w:p>
         </w:tc>
       </w:tr>
     </w:tbl>
@@ -4584,26 +4607,12 @@
               <w:spacing w:line="276" w:lineRule="auto"/>
             </w:pPr>
             <w:r>
-              <w:lastRenderedPageBreak/>
-              <w:br/>
-            </w:r>
-            <w:r>
-              <w:tab/>
-            </w:r>
-            <w:r>
-              <w:tab/>
-            </w:r>
-            <w:r>
-              <w:tab/>
-            </w:r>
-            <w:r>
-              <w:tab/>
-            </w:r>
-            <w:r>
-              <w:tab/>
-            </w:r>
-          </w:p>
-          <w:p/>
+              <w:rPr>
+                <w:color w:val="0000FF"/>
+              </w:rPr>
+              <w:t>A Tuple is ordered &amp; unchangeable.</w:t>
+            </w:r>
+          </w:p>
         </w:tc>
       </w:tr>
     </w:tbl>
@@ -4671,25 +4680,12 @@
               <w:spacing w:line="276" w:lineRule="auto"/>
             </w:pPr>
             <w:r>
-              <w:br/>
-            </w:r>
-            <w:r>
-              <w:tab/>
-            </w:r>
-            <w:r>
-              <w:tab/>
-            </w:r>
-            <w:r>
-              <w:tab/>
-            </w:r>
-            <w:r>
-              <w:tab/>
-            </w:r>
-            <w:r>
-              <w:tab/>
-            </w:r>
-          </w:p>
-          <w:p/>
+              <w:rPr>
+                <w:color w:val="0000FF"/>
+              </w:rPr>
+              <w:t>A Set is unordered &amp; unchangeable.</w:t>
+            </w:r>
+          </w:p>
         </w:tc>
       </w:tr>
     </w:tbl>
@@ -4757,25 +4753,12 @@
               <w:spacing w:line="276" w:lineRule="auto"/>
             </w:pPr>
             <w:r>
-              <w:br/>
-            </w:r>
-            <w:r>
-              <w:tab/>
-            </w:r>
-            <w:r>
-              <w:tab/>
-            </w:r>
-            <w:r>
-              <w:tab/>
-            </w:r>
-            <w:r>
-              <w:tab/>
-            </w:r>
-            <w:r>
-              <w:tab/>
-            </w:r>
-          </w:p>
-          <w:p/>
+              <w:rPr>
+                <w:color w:val="0000FF"/>
+              </w:rPr>
+              <w:t>A Dictionary is ordered &amp; changeable.</w:t>
+            </w:r>
+          </w:p>
         </w:tc>
       </w:tr>
     </w:tbl>
@@ -4855,21 +4838,23 @@
           <w:p>
             <w:pPr>
               <w:spacing w:line="276" w:lineRule="auto"/>
-            </w:pPr>
-            <w:r>
-              <w:br/>
-            </w:r>
-            <w:r>
-              <w:tab/>
-            </w:r>
-            <w:r>
-              <w:tab/>
-            </w:r>
-            <w:r>
-              <w:tab/>
-            </w:r>
-          </w:p>
-          <w:p/>
+              <w:rPr>
+                <w:color w:val="0000FF"/>
+              </w:rPr>
+            </w:pPr>
+            <w:r>
+              <w:rPr>
+                <w:color w:val="0000FF"/>
+              </w:rPr>
+              <w:t xml:space="preserve">Debugging is where you make the software show something that </w:t>
+            </w:r>
+            <w:r>
+              <w:rPr>
+                <w:color w:val="0000FF"/>
+              </w:rPr>
+              <w:t>only developers should know about &amp; when testing the software. It also can be a secret menu that only the developers should know about &amp; is used to test the software capability.</w:t>
+            </w:r>
+          </w:p>
         </w:tc>
       </w:tr>
     </w:tbl>
@@ -4919,17 +4904,52 @@
                 <w:szCs w:val="24"/>
               </w:rPr>
             </w:pPr>
+            <w:r>
+              <w:rPr>
+                <w:color w:val="0000FF"/>
+                <w:szCs w:val="24"/>
+              </w:rPr>
+              <w:t xml:space="preserve">A test table is a table that you fill out with what you are testing with what you expect it to do. After you do the </w:t>
+            </w:r>
+            <w:r>
+              <w:rPr>
+                <w:color w:val="0000FF"/>
+                <w:szCs w:val="24"/>
+              </w:rPr>
+              <w:t>test,</w:t>
+            </w:r>
+            <w:r>
+              <w:rPr>
+                <w:color w:val="0000FF"/>
+                <w:szCs w:val="24"/>
+              </w:rPr>
+              <w:t xml:space="preserve"> you fill out what was the actual results &amp; say if it turned out how you expected </w:t>
+            </w:r>
+            <w:r>
+              <w:rPr>
+                <w:color w:val="0000FF"/>
+                <w:szCs w:val="24"/>
+              </w:rPr>
+              <w:t xml:space="preserve">it </w:t>
+            </w:r>
+            <w:r>
+              <w:rPr>
+                <w:color w:val="0000FF"/>
+                <w:szCs w:val="24"/>
+              </w:rPr>
+              <w:t>or not.</w:t>
+            </w:r>
+            <w:r>
+              <w:rPr>
+                <w:color w:val="0000FF"/>
+                <w:szCs w:val="24"/>
+              </w:rPr>
+              <w:t xml:space="preserve"> It is used in programming to help with documenting the program that is being developed.</w:t>
+            </w:r>
           </w:p>
         </w:tc>
       </w:tr>
     </w:tbl>
-    <w:p>
-      <w:pPr>
-        <w:rPr>
-          <w:szCs w:val="24"/>
-        </w:rPr>
-      </w:pPr>
-    </w:p>
     <w:p>
       <w:pPr>
         <w:spacing w:line="276" w:lineRule="auto"/>
@@ -5187,12 +5207,14 @@
             <w:pPr>
               <w:spacing w:line="276" w:lineRule="auto"/>
               <w:rPr>
+                <w:color w:val="0000FF"/>
                 <w:sz w:val="22"/>
                 <w:szCs w:val="22"/>
               </w:rPr>
             </w:pPr>
             <w:r>
               <w:rPr>
+                <w:color w:val="0000FF"/>
                 <w:sz w:val="22"/>
                 <w:szCs w:val="22"/>
               </w:rPr>
@@ -5215,12 +5237,14 @@
             <w:pPr>
               <w:spacing w:line="276" w:lineRule="auto"/>
               <w:rPr>
+                <w:color w:val="0000FF"/>
                 <w:sz w:val="22"/>
                 <w:szCs w:val="22"/>
               </w:rPr>
             </w:pPr>
             <w:r>
               <w:rPr>
+                <w:color w:val="0000FF"/>
                 <w:sz w:val="22"/>
                 <w:szCs w:val="22"/>
               </w:rPr>
@@ -5243,12 +5267,14 @@
             <w:pPr>
               <w:spacing w:line="276" w:lineRule="auto"/>
               <w:rPr>
+                <w:color w:val="0000FF"/>
                 <w:sz w:val="22"/>
                 <w:szCs w:val="22"/>
               </w:rPr>
             </w:pPr>
             <w:r>
               <w:rPr>
+                <w:color w:val="0000FF"/>
                 <w:sz w:val="22"/>
                 <w:szCs w:val="22"/>
               </w:rPr>
@@ -5300,12 +5326,14 @@
           <w:p>
             <w:pPr>
               <w:rPr>
+                <w:color w:val="0000FF"/>
                 <w:sz w:val="22"/>
                 <w:szCs w:val="22"/>
               </w:rPr>
             </w:pPr>
             <w:r>
               <w:rPr>
+                <w:color w:val="0000FF"/>
                 <w:sz w:val="22"/>
                 <w:szCs w:val="22"/>
               </w:rPr>
@@ -5328,12 +5356,14 @@
             <w:pPr>
               <w:spacing w:line="276" w:lineRule="auto"/>
               <w:rPr>
+                <w:color w:val="0000FF"/>
                 <w:sz w:val="22"/>
                 <w:szCs w:val="22"/>
               </w:rPr>
             </w:pPr>
             <w:r>
               <w:rPr>
+                <w:color w:val="0000FF"/>
                 <w:sz w:val="22"/>
                 <w:szCs w:val="22"/>
               </w:rPr>
@@ -5355,12 +5385,14 @@
           <w:p>
             <w:pPr>
               <w:rPr>
+                <w:color w:val="0000FF"/>
                 <w:sz w:val="22"/>
                 <w:szCs w:val="22"/>
               </w:rPr>
             </w:pPr>
             <w:r>
               <w:rPr>
+                <w:color w:val="0000FF"/>
                 <w:sz w:val="22"/>
                 <w:szCs w:val="22"/>
               </w:rPr>
@@ -5394,7 +5426,6 @@
                 <w:sz w:val="22"/>
                 <w:szCs w:val="22"/>
               </w:rPr>
-              <w:lastRenderedPageBreak/>
               <w:t>Multiplication</w:t>
             </w:r>
           </w:p>
@@ -5414,12 +5445,14 @@
             <w:pPr>
               <w:spacing w:line="276" w:lineRule="auto"/>
               <w:rPr>
+                <w:color w:val="0000FF"/>
                 <w:sz w:val="22"/>
                 <w:szCs w:val="22"/>
               </w:rPr>
             </w:pPr>
             <w:r>
               <w:rPr>
+                <w:color w:val="0000FF"/>
                 <w:sz w:val="22"/>
                 <w:szCs w:val="22"/>
               </w:rPr>
@@ -5442,12 +5475,14 @@
             <w:pPr>
               <w:spacing w:line="276" w:lineRule="auto"/>
               <w:rPr>
+                <w:color w:val="0000FF"/>
                 <w:sz w:val="22"/>
                 <w:szCs w:val="22"/>
               </w:rPr>
             </w:pPr>
             <w:r>
               <w:rPr>
+                <w:color w:val="0000FF"/>
                 <w:sz w:val="22"/>
                 <w:szCs w:val="22"/>
               </w:rPr>
@@ -5470,12 +5505,14 @@
             <w:pPr>
               <w:spacing w:line="276" w:lineRule="auto"/>
               <w:rPr>
+                <w:color w:val="0000FF"/>
                 <w:sz w:val="22"/>
                 <w:szCs w:val="22"/>
               </w:rPr>
             </w:pPr>
             <w:r>
               <w:rPr>
+                <w:color w:val="0000FF"/>
                 <w:sz w:val="22"/>
                 <w:szCs w:val="22"/>
               </w:rPr>
@@ -5528,12 +5565,14 @@
             <w:pPr>
               <w:spacing w:line="276" w:lineRule="auto"/>
               <w:rPr>
+                <w:color w:val="0000FF"/>
                 <w:sz w:val="22"/>
                 <w:szCs w:val="22"/>
               </w:rPr>
             </w:pPr>
             <w:r>
               <w:rPr>
+                <w:color w:val="0000FF"/>
                 <w:sz w:val="22"/>
                 <w:szCs w:val="22"/>
               </w:rPr>
@@ -5555,12 +5594,14 @@
           <w:p>
             <w:pPr>
               <w:rPr>
+                <w:color w:val="0000FF"/>
                 <w:sz w:val="22"/>
                 <w:szCs w:val="22"/>
               </w:rPr>
             </w:pPr>
             <w:r>
               <w:rPr>
+                <w:color w:val="0000FF"/>
                 <w:sz w:val="22"/>
                 <w:szCs w:val="22"/>
               </w:rPr>
@@ -5583,12 +5624,14 @@
             <w:pPr>
               <w:spacing w:line="276" w:lineRule="auto"/>
               <w:rPr>
+                <w:color w:val="0000FF"/>
                 <w:sz w:val="22"/>
                 <w:szCs w:val="22"/>
               </w:rPr>
             </w:pPr>
             <w:r>
               <w:rPr>
+                <w:color w:val="0000FF"/>
                 <w:sz w:val="22"/>
                 <w:szCs w:val="22"/>
               </w:rPr>
@@ -5808,6 +5851,7 @@
                 <w:sz w:val="22"/>
                 <w:szCs w:val="22"/>
               </w:rPr>
+              <w:lastRenderedPageBreak/>
               <w:t>Equal</w:t>
             </w:r>
           </w:p>
@@ -5836,6 +5880,7 @@
                 <w:sz w:val="22"/>
                 <w:szCs w:val="22"/>
               </w:rPr>
+              <w:lastRenderedPageBreak/>
               <w:t>==</w:t>
             </w:r>
           </w:p>
@@ -5864,6 +5909,7 @@
                 <w:sz w:val="22"/>
                 <w:szCs w:val="22"/>
               </w:rPr>
+              <w:lastRenderedPageBreak/>
               <w:t>6 == 3</w:t>
             </w:r>
           </w:p>
@@ -5892,6 +5938,7 @@
                 <w:sz w:val="22"/>
                 <w:szCs w:val="22"/>
               </w:rPr>
+              <w:lastRenderedPageBreak/>
               <w:t>False</w:t>
             </w:r>
           </w:p>
@@ -6081,21 +6128,12 @@
             <w:pPr>
               <w:spacing w:line="276" w:lineRule="auto"/>
             </w:pPr>
-            <w:proofErr w:type="gramStart"/>
             <w:r>
               <w:rPr>
                 <w:sz w:val="22"/>
                 <w:szCs w:val="22"/>
               </w:rPr>
-              <w:t>5 !</w:t>
-            </w:r>
-            <w:proofErr w:type="gramEnd"/>
-            <w:r>
-              <w:rPr>
-                <w:sz w:val="22"/>
-                <w:szCs w:val="22"/>
-              </w:rPr>
-              <w:t>= 5</w:t>
+              <w:t>5 != 5</w:t>
             </w:r>
           </w:p>
           <w:p/>
@@ -6116,6 +6154,9 @@
               <w:spacing w:line="276" w:lineRule="auto"/>
             </w:pPr>
             <w:r>
+              <w:rPr>
+                <w:color w:val="0000FF"/>
+              </w:rPr>
               <w:t>False</w:t>
             </w:r>
           </w:p>
@@ -6162,8 +6203,14 @@
           <w:p>
             <w:pPr>
               <w:spacing w:line="276" w:lineRule="auto"/>
-            </w:pPr>
-            <w:r>
+              <w:rPr>
+                <w:color w:val="0000FF"/>
+              </w:rPr>
+            </w:pPr>
+            <w:r>
+              <w:rPr>
+                <w:color w:val="0000FF"/>
+              </w:rPr>
               <w:t>&lt;=</w:t>
             </w:r>
           </w:p>
@@ -6182,15 +6229,30 @@
           <w:p>
             <w:pPr>
               <w:spacing w:line="276" w:lineRule="auto"/>
-            </w:pPr>
-            <w:r>
+              <w:rPr>
+                <w:color w:val="0000FF"/>
+              </w:rPr>
+            </w:pPr>
+            <w:r>
+              <w:rPr>
+                <w:color w:val="0000FF"/>
+              </w:rPr>
               <w:br/>
             </w:r>
             <w:r>
+              <w:rPr>
+                <w:color w:val="0000FF"/>
+              </w:rPr>
               <w:t>5 &gt;= 10</w:t>
             </w:r>
           </w:p>
-          <w:p/>
+          <w:p>
+            <w:pPr>
+              <w:rPr>
+                <w:color w:val="0000FF"/>
+              </w:rPr>
+            </w:pPr>
+          </w:p>
         </w:tc>
         <w:tc>
           <w:tcPr>
@@ -6206,8 +6268,14 @@
           <w:p>
             <w:pPr>
               <w:spacing w:line="276" w:lineRule="auto"/>
-            </w:pPr>
-            <w:r>
+              <w:rPr>
+                <w:color w:val="0000FF"/>
+              </w:rPr>
+            </w:pPr>
+            <w:r>
+              <w:rPr>
+                <w:color w:val="0000FF"/>
+              </w:rPr>
               <w:t>False</w:t>
             </w:r>
           </w:p>
@@ -6254,18 +6322,30 @@
           <w:p>
             <w:pPr>
               <w:spacing w:line="276" w:lineRule="auto"/>
-            </w:pPr>
-            <w:r>
+              <w:rPr>
+                <w:color w:val="0000FF"/>
+              </w:rPr>
+            </w:pPr>
+            <w:r>
+              <w:rPr>
+                <w:color w:val="0000FF"/>
+              </w:rPr>
               <w:br/>
             </w:r>
             <w:r>
+              <w:rPr>
+                <w:color w:val="0000FF"/>
+              </w:rPr>
               <w:t>&gt;=</w:t>
             </w:r>
-            <w:r>
-              <w:tab/>
-            </w:r>
-          </w:p>
-          <w:p/>
+          </w:p>
+          <w:p>
+            <w:pPr>
+              <w:rPr>
+                <w:color w:val="0000FF"/>
+              </w:rPr>
+            </w:pPr>
+          </w:p>
         </w:tc>
         <w:tc>
           <w:tcPr>
@@ -6281,8 +6361,14 @@
           <w:p>
             <w:pPr>
               <w:spacing w:line="276" w:lineRule="auto"/>
-            </w:pPr>
-            <w:r>
+              <w:rPr>
+                <w:color w:val="0000FF"/>
+              </w:rPr>
+            </w:pPr>
+            <w:r>
+              <w:rPr>
+                <w:color w:val="0000FF"/>
+              </w:rPr>
               <w:t>5 &lt;= 10</w:t>
             </w:r>
           </w:p>
@@ -6301,8 +6387,14 @@
           <w:p>
             <w:pPr>
               <w:spacing w:line="276" w:lineRule="auto"/>
-            </w:pPr>
-            <w:r>
+              <w:rPr>
+                <w:color w:val="0000FF"/>
+              </w:rPr>
+            </w:pPr>
+            <w:r>
+              <w:rPr>
+                <w:color w:val="0000FF"/>
+              </w:rPr>
               <w:t>True</w:t>
             </w:r>
           </w:p>
@@ -6363,14 +6455,14 @@
         <w:tblLook w:val="06A0" w:firstRow="1" w:lastRow="0" w:firstColumn="1" w:lastColumn="0" w:noHBand="1" w:noVBand="1"/>
       </w:tblPr>
       <w:tblGrid>
-        <w:gridCol w:w="1576"/>
-        <w:gridCol w:w="2527"/>
+        <w:gridCol w:w="843"/>
+        <w:gridCol w:w="3260"/>
         <w:gridCol w:w="2527"/>
       </w:tblGrid>
       <w:tr>
         <w:tc>
           <w:tcPr>
-            <w:tcW w:w="1576" w:type="dxa"/>
+            <w:tcW w:w="843" w:type="dxa"/>
             <w:tcBorders>
               <w:top w:val="single" w:sz="6" w:space="0" w:color="000000" w:themeColor="text1"/>
               <w:left w:val="single" w:sz="6" w:space="0" w:color="000000" w:themeColor="text1"/>
@@ -6398,6 +6490,34 @@
         </w:tc>
         <w:tc>
           <w:tcPr>
+            <w:tcW w:w="3260" w:type="dxa"/>
+            <w:tcBorders>
+              <w:top w:val="single" w:sz="6" w:space="0" w:color="000000" w:themeColor="text1"/>
+              <w:left w:val="single" w:sz="6" w:space="0" w:color="000000" w:themeColor="text1"/>
+              <w:bottom w:val="single" w:sz="6" w:space="0" w:color="000000" w:themeColor="text1"/>
+              <w:right w:val="single" w:sz="6" w:space="0" w:color="000000" w:themeColor="text1"/>
+            </w:tcBorders>
+            <w:vAlign w:val="center"/>
+          </w:tcPr>
+          <w:p/>
+          <w:p>
+            <w:pPr>
+              <w:spacing w:line="276" w:lineRule="auto"/>
+            </w:pPr>
+            <w:r>
+              <w:rPr>
+                <w:b/>
+                <w:bCs/>
+                <w:sz w:val="22"/>
+                <w:szCs w:val="22"/>
+              </w:rPr>
+              <w:t>Operator/Description</w:t>
+            </w:r>
+          </w:p>
+          <w:p/>
+        </w:tc>
+        <w:tc>
+          <w:tcPr>
             <w:tcW w:w="2527" w:type="dxa"/>
             <w:tcBorders>
               <w:top w:val="single" w:sz="6" w:space="0" w:color="000000" w:themeColor="text1"/>
@@ -6405,6 +6525,33 @@
               <w:bottom w:val="single" w:sz="6" w:space="0" w:color="000000" w:themeColor="text1"/>
               <w:right w:val="single" w:sz="6" w:space="0" w:color="000000" w:themeColor="text1"/>
             </w:tcBorders>
+          </w:tcPr>
+          <w:p/>
+          <w:p>
+            <w:pPr>
+              <w:rPr>
+                <w:b/>
+              </w:rPr>
+            </w:pPr>
+            <w:r>
+              <w:rPr>
+                <w:b/>
+              </w:rPr>
+              <w:t>Example</w:t>
+            </w:r>
+          </w:p>
+        </w:tc>
+      </w:tr>
+      <w:tr>
+        <w:tc>
+          <w:tcPr>
+            <w:tcW w:w="843" w:type="dxa"/>
+            <w:tcBorders>
+              <w:top w:val="single" w:sz="6" w:space="0" w:color="000000" w:themeColor="text1"/>
+              <w:left w:val="single" w:sz="6" w:space="0" w:color="000000" w:themeColor="text1"/>
+              <w:bottom w:val="single" w:sz="6" w:space="0" w:color="000000" w:themeColor="text1"/>
+              <w:right w:val="single" w:sz="6" w:space="0" w:color="000000" w:themeColor="text1"/>
+            </w:tcBorders>
             <w:vAlign w:val="center"/>
           </w:tcPr>
           <w:p/>
@@ -6414,15 +6561,53 @@
             </w:pPr>
             <w:r>
               <w:rPr>
-                <w:b/>
-                <w:bCs/>
                 <w:sz w:val="22"/>
                 <w:szCs w:val="22"/>
               </w:rPr>
-              <w:t>Operator/Description</w:t>
+              <w:t>AND</w:t>
             </w:r>
           </w:p>
           <w:p/>
+        </w:tc>
+        <w:tc>
+          <w:tcPr>
+            <w:tcW w:w="3260" w:type="dxa"/>
+            <w:tcBorders>
+              <w:top w:val="single" w:sz="6" w:space="0" w:color="000000" w:themeColor="text1"/>
+              <w:left w:val="single" w:sz="6" w:space="0" w:color="000000" w:themeColor="text1"/>
+              <w:bottom w:val="single" w:sz="6" w:space="0" w:color="000000" w:themeColor="text1"/>
+              <w:right w:val="single" w:sz="6" w:space="0" w:color="000000" w:themeColor="text1"/>
+            </w:tcBorders>
+            <w:vAlign w:val="center"/>
+          </w:tcPr>
+          <w:p>
+            <w:pPr>
+              <w:spacing w:line="276" w:lineRule="auto"/>
+              <w:rPr>
+                <w:color w:val="0000FF"/>
+              </w:rPr>
+            </w:pPr>
+            <w:r>
+              <w:rPr>
+                <w:color w:val="0000FF"/>
+              </w:rPr>
+              <w:t>And</w:t>
+            </w:r>
+          </w:p>
+          <w:p>
+            <w:pPr>
+              <w:spacing w:line="276" w:lineRule="auto"/>
+              <w:rPr>
+                <w:color w:val="0000FF"/>
+              </w:rPr>
+            </w:pPr>
+            <w:r>
+              <w:rPr>
+                <w:color w:val="0000FF"/>
+              </w:rPr>
+              <w:t>Returns True if both statements are true.</w:t>
+            </w:r>
+          </w:p>
         </w:tc>
         <w:tc>
           <w:tcPr>
@@ -6434,18 +6619,17 @@
               <w:right w:val="single" w:sz="6" w:space="0" w:color="000000" w:themeColor="text1"/>
             </w:tcBorders>
           </w:tcPr>
-          <w:p/>
-          <w:p>
-            <w:pPr>
-              <w:rPr>
-                <w:b/>
-              </w:rPr>
-            </w:pPr>
-            <w:r>
-              <w:rPr>
-                <w:b/>
-              </w:rPr>
-              <w:t>Example</w:t>
+          <w:p>
+            <w:pPr>
+              <w:rPr>
+                <w:color w:val="0000FF"/>
+              </w:rPr>
+            </w:pPr>
+            <w:r>
+              <w:rPr>
+                <w:color w:val="0000FF"/>
+              </w:rPr>
+              <w:t>x &lt; 5 and x &lt; 10</w:t>
             </w:r>
           </w:p>
         </w:tc>
@@ -6453,7 +6637,7 @@
       <w:tr>
         <w:tc>
           <w:tcPr>
-            <w:tcW w:w="1576" w:type="dxa"/>
+            <w:tcW w:w="843" w:type="dxa"/>
             <w:tcBorders>
               <w:top w:val="single" w:sz="6" w:space="0" w:color="000000" w:themeColor="text1"/>
               <w:left w:val="single" w:sz="6" w:space="0" w:color="000000" w:themeColor="text1"/>
@@ -6472,10 +6656,50 @@
                 <w:sz w:val="22"/>
                 <w:szCs w:val="22"/>
               </w:rPr>
-              <w:t>AND</w:t>
+              <w:t>OR</w:t>
             </w:r>
           </w:p>
           <w:p/>
+        </w:tc>
+        <w:tc>
+          <w:tcPr>
+            <w:tcW w:w="3260" w:type="dxa"/>
+            <w:tcBorders>
+              <w:top w:val="single" w:sz="6" w:space="0" w:color="000000" w:themeColor="text1"/>
+              <w:left w:val="single" w:sz="6" w:space="0" w:color="000000" w:themeColor="text1"/>
+              <w:bottom w:val="single" w:sz="6" w:space="0" w:color="000000" w:themeColor="text1"/>
+              <w:right w:val="single" w:sz="6" w:space="0" w:color="000000" w:themeColor="text1"/>
+            </w:tcBorders>
+            <w:vAlign w:val="center"/>
+          </w:tcPr>
+          <w:p>
+            <w:pPr>
+              <w:spacing w:line="276" w:lineRule="auto"/>
+              <w:rPr>
+                <w:color w:val="0000FF"/>
+              </w:rPr>
+            </w:pPr>
+            <w:r>
+              <w:rPr>
+                <w:color w:val="0000FF"/>
+              </w:rPr>
+              <w:t>Or</w:t>
+            </w:r>
+          </w:p>
+          <w:p>
+            <w:pPr>
+              <w:spacing w:line="276" w:lineRule="auto"/>
+              <w:rPr>
+                <w:color w:val="0000FF"/>
+              </w:rPr>
+            </w:pPr>
+            <w:r>
+              <w:rPr>
+                <w:color w:val="0000FF"/>
+              </w:rPr>
+              <w:t>Returns True if one of the statements is true</w:t>
+            </w:r>
+          </w:p>
         </w:tc>
         <w:tc>
           <w:tcPr>
@@ -6486,82 +6710,20 @@
               <w:bottom w:val="single" w:sz="6" w:space="0" w:color="000000" w:themeColor="text1"/>
               <w:right w:val="single" w:sz="6" w:space="0" w:color="000000" w:themeColor="text1"/>
             </w:tcBorders>
-            <w:vAlign w:val="center"/>
-          </w:tcPr>
-          <w:p>
-            <w:pPr>
-              <w:spacing w:line="276" w:lineRule="auto"/>
-            </w:pPr>
-          </w:p>
-        </w:tc>
-        <w:tc>
-          <w:tcPr>
-            <w:tcW w:w="2527" w:type="dxa"/>
-            <w:tcBorders>
-              <w:top w:val="single" w:sz="6" w:space="0" w:color="000000" w:themeColor="text1"/>
-              <w:left w:val="single" w:sz="6" w:space="0" w:color="000000" w:themeColor="text1"/>
-              <w:bottom w:val="single" w:sz="6" w:space="0" w:color="000000" w:themeColor="text1"/>
-              <w:right w:val="single" w:sz="6" w:space="0" w:color="000000" w:themeColor="text1"/>
-            </w:tcBorders>
-          </w:tcPr>
-          <w:p/>
-        </w:tc>
-      </w:tr>
-      <w:tr>
-        <w:tc>
-          <w:tcPr>
-            <w:tcW w:w="1576" w:type="dxa"/>
-            <w:tcBorders>
-              <w:top w:val="single" w:sz="6" w:space="0" w:color="000000" w:themeColor="text1"/>
-              <w:left w:val="single" w:sz="6" w:space="0" w:color="000000" w:themeColor="text1"/>
-              <w:bottom w:val="single" w:sz="6" w:space="0" w:color="000000" w:themeColor="text1"/>
-              <w:right w:val="single" w:sz="6" w:space="0" w:color="000000" w:themeColor="text1"/>
-            </w:tcBorders>
-            <w:vAlign w:val="center"/>
-          </w:tcPr>
-          <w:p/>
-          <w:p>
-            <w:pPr>
-              <w:spacing w:line="276" w:lineRule="auto"/>
-            </w:pPr>
-            <w:r>
-              <w:rPr>
-                <w:sz w:val="22"/>
-                <w:szCs w:val="22"/>
-              </w:rPr>
-              <w:t>OR</w:t>
-            </w:r>
-          </w:p>
-          <w:p/>
-        </w:tc>
-        <w:tc>
-          <w:tcPr>
-            <w:tcW w:w="2527" w:type="dxa"/>
-            <w:tcBorders>
-              <w:top w:val="single" w:sz="6" w:space="0" w:color="000000" w:themeColor="text1"/>
-              <w:left w:val="single" w:sz="6" w:space="0" w:color="000000" w:themeColor="text1"/>
-              <w:bottom w:val="single" w:sz="6" w:space="0" w:color="000000" w:themeColor="text1"/>
-              <w:right w:val="single" w:sz="6" w:space="0" w:color="000000" w:themeColor="text1"/>
-            </w:tcBorders>
-            <w:vAlign w:val="center"/>
-          </w:tcPr>
-          <w:p>
-            <w:pPr>
-              <w:spacing w:line="276" w:lineRule="auto"/>
-            </w:pPr>
-          </w:p>
-        </w:tc>
-        <w:tc>
-          <w:tcPr>
-            <w:tcW w:w="2527" w:type="dxa"/>
-            <w:tcBorders>
-              <w:top w:val="single" w:sz="6" w:space="0" w:color="000000" w:themeColor="text1"/>
-              <w:left w:val="single" w:sz="6" w:space="0" w:color="000000" w:themeColor="text1"/>
-              <w:bottom w:val="single" w:sz="6" w:space="0" w:color="000000" w:themeColor="text1"/>
-              <w:right w:val="single" w:sz="6" w:space="0" w:color="000000" w:themeColor="text1"/>
-            </w:tcBorders>
-          </w:tcPr>
-          <w:p/>
+          </w:tcPr>
+          <w:p>
+            <w:pPr>
+              <w:rPr>
+                <w:color w:val="0000FF"/>
+              </w:rPr>
+            </w:pPr>
+            <w:r>
+              <w:rPr>
+                <w:color w:val="0000FF"/>
+              </w:rPr>
+              <w:t>x &lt; 5 and x &lt; 4</w:t>
+            </w:r>
+          </w:p>
         </w:tc>
       </w:tr>
     </w:tbl>
@@ -6599,13 +6761,8 @@
           <w:szCs w:val="24"/>
         </w:rPr>
       </w:pPr>
-      <w:proofErr w:type="spellStart"/>
       <w:r>
-        <w:t>first_name</w:t>
-      </w:r>
-      <w:proofErr w:type="spellEnd"/>
-      <w:r>
-        <w:t xml:space="preserve"> = “John”</w:t>
+        <w:t>first_name = “John”</w:t>
       </w:r>
     </w:p>
     <w:p>
@@ -6650,13 +6807,8 @@
         </w:rPr>
       </w:pPr>
       <w:r>
-        <w:t>country = “Russia</w:t>
+        <w:t>country = “Russia”;</w:t>
       </w:r>
-      <w:proofErr w:type="gramStart"/>
-      <w:r>
-        <w:t>”;</w:t>
-      </w:r>
-      <w:proofErr w:type="gramEnd"/>
     </w:p>
     <w:tbl>
       <w:tblPr>
@@ -6675,52 +6827,15 @@
           </w:tcPr>
           <w:p>
             <w:r>
+              <w:rPr>
+                <w:color w:val="0000FF"/>
+              </w:rPr>
               <w:t>d</w:t>
             </w:r>
           </w:p>
-          <w:p/>
         </w:tc>
       </w:tr>
     </w:tbl>
-    <w:p>
-      <w:pPr>
-        <w:spacing w:line="276" w:lineRule="auto"/>
-        <w:rPr>
-          <w:szCs w:val="24"/>
-        </w:rPr>
-      </w:pPr>
-    </w:p>
-    <w:p>
-      <w:pPr>
-        <w:spacing w:line="276" w:lineRule="auto"/>
-        <w:rPr>
-          <w:szCs w:val="24"/>
-        </w:rPr>
-      </w:pPr>
-    </w:p>
-    <w:p>
-      <w:pPr>
-        <w:spacing w:line="276" w:lineRule="auto"/>
-      </w:pPr>
-      <w:r>
-        <w:br/>
-      </w:r>
-      <w:r>
-        <w:br/>
-      </w:r>
-    </w:p>
-    <w:p>
-      <w:pPr>
-        <w:spacing w:line="276" w:lineRule="auto"/>
-      </w:pPr>
-      <w:r>
-        <w:br/>
-      </w:r>
-      <w:r>
-        <w:br/>
-      </w:r>
-    </w:p>
-    <w:p/>
     <w:p>
       <w:pPr>
         <w:spacing w:line="276" w:lineRule="auto"/>

</xml_diff>

<commit_message>
fixed AT1 & getting it checked before submitting
</commit_message>
<xml_diff>
--- a/Apply introductory programming techniques/AT01/ICTPRG302_AT1-KBA By_Richard_Pountney.docx
+++ b/Apply introductory programming techniques/AT01/ICTPRG302_AT1-KBA By_Richard_Pountney.docx
@@ -4046,13 +4046,7 @@
               <w:rPr>
                 <w:color w:val="0000FF"/>
               </w:rPr>
-              <w:t>When you are using numbers</w:t>
-            </w:r>
-            <w:r>
-              <w:rPr>
-                <w:color w:val="0000FF"/>
-              </w:rPr>
-              <w:t xml:space="preserve"> for mathematical equations.</w:t>
+              <w:t>When you are using just numbers &amp; no words.</w:t>
             </w:r>
           </w:p>
         </w:tc>
@@ -4262,19 +4256,7 @@
               <w:rPr>
                 <w:color w:val="0000FF"/>
               </w:rPr>
-              <w:t xml:space="preserve">A </w:t>
-            </w:r>
-            <w:r>
-              <w:rPr>
-                <w:color w:val="0000FF"/>
-              </w:rPr>
-              <w:t>for</w:t>
-            </w:r>
-            <w:r>
-              <w:rPr>
-                <w:color w:val="0000FF"/>
-              </w:rPr>
-              <w:t xml:space="preserve"> loop</w:t>
+              <w:t>A while loop</w:t>
             </w:r>
           </w:p>
         </w:tc>
@@ -4701,19 +4683,7 @@
               <w:rPr>
                 <w:color w:val="0000FF"/>
               </w:rPr>
-              <w:t xml:space="preserve">A Set is unordered &amp; </w:t>
-            </w:r>
-            <w:r>
-              <w:rPr>
-                <w:color w:val="0000FF"/>
-              </w:rPr>
-              <w:t>unindexed</w:t>
-            </w:r>
-            <w:r>
-              <w:rPr>
-                <w:color w:val="0000FF"/>
-              </w:rPr>
-              <w:t>.</w:t>
+              <w:t>A Set is unordered &amp; unchangeable.</w:t>
             </w:r>
           </w:p>
         </w:tc>
@@ -4786,37 +4756,7 @@
               <w:rPr>
                 <w:color w:val="0000FF"/>
               </w:rPr>
-              <w:t>A Dictionary is ordered</w:t>
-            </w:r>
-            <w:r>
-              <w:rPr>
-                <w:color w:val="0000FF"/>
-              </w:rPr>
-              <w:t>,</w:t>
-            </w:r>
-            <w:r>
-              <w:rPr>
-                <w:color w:val="0000FF"/>
-              </w:rPr>
-              <w:t xml:space="preserve"> changeable</w:t>
-            </w:r>
-            <w:r>
-              <w:rPr>
-                <w:color w:val="0000FF"/>
-              </w:rPr>
-              <w:t xml:space="preserve"> &amp; </w:t>
-            </w:r>
-            <w:r>
-              <w:rPr>
-                <w:color w:val="0000FF"/>
-              </w:rPr>
-              <w:t>is made with a special type of indexed</w:t>
-            </w:r>
-            <w:r>
-              <w:rPr>
-                <w:color w:val="0000FF"/>
-              </w:rPr>
-              <w:t>.</w:t>
+              <w:t>A Dictionary is ordered &amp; changeable.</w:t>
             </w:r>
           </w:p>
         </w:tc>
@@ -6271,7 +6211,7 @@
               <w:rPr>
                 <w:color w:val="0000FF"/>
               </w:rPr>
-              <w:t>&gt;</w:t>
+              <w:t>&lt;=</w:t>
             </w:r>
           </w:p>
         </w:tc>
@@ -6303,19 +6243,7 @@
               <w:rPr>
                 <w:color w:val="0000FF"/>
               </w:rPr>
-              <w:t xml:space="preserve">5 </w:t>
-            </w:r>
-            <w:r>
-              <w:rPr>
-                <w:color w:val="0000FF"/>
-              </w:rPr>
-              <w:t>&gt;</w:t>
-            </w:r>
-            <w:r>
-              <w:rPr>
-                <w:color w:val="0000FF"/>
-              </w:rPr>
-              <w:t xml:space="preserve"> 10</w:t>
+              <w:t>5 &gt;= 10</w:t>
             </w:r>
           </w:p>
           <w:p>
@@ -6408,7 +6336,7 @@
               <w:rPr>
                 <w:color w:val="0000FF"/>
               </w:rPr>
-              <w:t>&lt;</w:t>
+              <w:t>&gt;=</w:t>
             </w:r>
           </w:p>
           <w:p>
@@ -6441,7 +6369,7 @@
               <w:rPr>
                 <w:color w:val="0000FF"/>
               </w:rPr>
-              <w:t>5 &lt; 10</w:t>
+              <w:t>5 &lt;= 10</w:t>
             </w:r>
           </w:p>
         </w:tc>
@@ -6663,13 +6591,7 @@
               <w:rPr>
                 <w:color w:val="0000FF"/>
               </w:rPr>
-              <w:t>a</w:t>
-            </w:r>
-            <w:r>
-              <w:rPr>
-                <w:color w:val="0000FF"/>
-              </w:rPr>
-              <w:t>nd</w:t>
+              <w:t>And</w:t>
             </w:r>
           </w:p>
           <w:p>
@@ -6761,13 +6683,7 @@
               <w:rPr>
                 <w:color w:val="0000FF"/>
               </w:rPr>
-              <w:t>o</w:t>
-            </w:r>
-            <w:r>
-              <w:rPr>
-                <w:color w:val="0000FF"/>
-              </w:rPr>
-              <w:t>r</w:t>
+              <w:t>Or</w:t>
             </w:r>
           </w:p>
           <w:p>
@@ -6838,17 +6754,15 @@
         <w:pStyle w:val="ListParagraph"/>
         <w:numPr>
           <w:ilvl w:val="0"/>
-          <w:numId w:val="21"/>
+          <w:numId w:val="1"/>
         </w:numPr>
-        <w:snapToGrid w:val="0"/>
         <w:rPr>
           <w:rFonts w:asciiTheme="minorHAnsi" w:eastAsiaTheme="minorEastAsia" w:hAnsiTheme="minorHAnsi" w:cstheme="minorBidi"/>
-          <w:snapToGrid/>
           <w:szCs w:val="24"/>
         </w:rPr>
       </w:pPr>
       <w:r>
-        <w:t>first_name = “John’</w:t>
+        <w:t>first_name = “John”</w:t>
       </w:r>
     </w:p>
     <w:p>
@@ -6856,9 +6770,8 @@
         <w:pStyle w:val="ListParagraph"/>
         <w:numPr>
           <w:ilvl w:val="0"/>
-          <w:numId w:val="21"/>
+          <w:numId w:val="1"/>
         </w:numPr>
-        <w:snapToGrid w:val="0"/>
         <w:rPr>
           <w:szCs w:val="24"/>
         </w:rPr>
@@ -6872,15 +6785,14 @@
         <w:pStyle w:val="ListParagraph"/>
         <w:numPr>
           <w:ilvl w:val="0"/>
-          <w:numId w:val="21"/>
+          <w:numId w:val="1"/>
         </w:numPr>
-        <w:snapToGrid w:val="0"/>
         <w:rPr>
           <w:szCs w:val="24"/>
         </w:rPr>
       </w:pPr>
       <w:r>
-        <w:t>weight = 70,5</w:t>
+        <w:t>country = “Australia”</w:t>
       </w:r>
     </w:p>
     <w:p>
@@ -6888,47 +6800,14 @@
         <w:pStyle w:val="ListParagraph"/>
         <w:numPr>
           <w:ilvl w:val="0"/>
-          <w:numId w:val="21"/>
+          <w:numId w:val="1"/>
         </w:numPr>
-        <w:snapToGrid w:val="0"/>
         <w:rPr>
           <w:szCs w:val="24"/>
         </w:rPr>
       </w:pPr>
       <w:r>
-        <w:t>1country = Australia</w:t>
-      </w:r>
-    </w:p>
-    <w:p>
-      <w:pPr>
-        <w:pStyle w:val="ListParagraph"/>
-        <w:numPr>
-          <w:ilvl w:val="0"/>
-          <w:numId w:val="21"/>
-        </w:numPr>
-        <w:snapToGrid w:val="0"/>
-        <w:rPr>
-          <w:szCs w:val="24"/>
-        </w:rPr>
-      </w:pPr>
-      <w:r>
-        <w:t xml:space="preserve">_2country = """Russia""" </w:t>
-      </w:r>
-    </w:p>
-    <w:p>
-      <w:pPr>
-        <w:pStyle w:val="ListParagraph"/>
-        <w:numPr>
-          <w:ilvl w:val="0"/>
-          <w:numId w:val="21"/>
-        </w:numPr>
-        <w:snapToGrid w:val="0"/>
-        <w:rPr>
-          <w:szCs w:val="24"/>
-        </w:rPr>
-      </w:pPr>
-      <w:r>
-        <w:t>country = "Western Australia, " + 'Australian State'</w:t>
+        <w:t>country = “Russia”;</w:t>
       </w:r>
     </w:p>
     <w:tbl>
@@ -6951,7 +6830,7 @@
               <w:rPr>
                 <w:color w:val="0000FF"/>
               </w:rPr>
-              <w:t>e</w:t>
+              <w:t>d</w:t>
             </w:r>
           </w:p>
         </w:tc>
@@ -9593,36 +9472,6 @@
   </w:num>
   <w:num w:numId="20">
     <w:abstractNumId w:val="7"/>
-  </w:num>
-  <w:num w:numId="21">
-    <w:abstractNumId w:val="17"/>
-    <w:lvlOverride w:ilvl="0">
-      <w:startOverride w:val="1"/>
-    </w:lvlOverride>
-    <w:lvlOverride w:ilvl="1">
-      <w:startOverride w:val="1"/>
-    </w:lvlOverride>
-    <w:lvlOverride w:ilvl="2">
-      <w:startOverride w:val="1"/>
-    </w:lvlOverride>
-    <w:lvlOverride w:ilvl="3">
-      <w:startOverride w:val="1"/>
-    </w:lvlOverride>
-    <w:lvlOverride w:ilvl="4">
-      <w:startOverride w:val="1"/>
-    </w:lvlOverride>
-    <w:lvlOverride w:ilvl="5">
-      <w:startOverride w:val="1"/>
-    </w:lvlOverride>
-    <w:lvlOverride w:ilvl="6">
-      <w:startOverride w:val="1"/>
-    </w:lvlOverride>
-    <w:lvlOverride w:ilvl="7">
-      <w:startOverride w:val="1"/>
-    </w:lvlOverride>
-    <w:lvlOverride w:ilvl="8">
-      <w:startOverride w:val="1"/>
-    </w:lvlOverride>
   </w:num>
 </w:numbering>
 </file>
@@ -10554,7 +10403,11 @@
 </file>
 
 <file path=customXml/item1.xml><?xml version="1.0" encoding="utf-8"?>
-<b:Sources xmlns:b="http://schemas.openxmlformats.org/officeDocument/2006/bibliography" xmlns="http://schemas.openxmlformats.org/officeDocument/2006/bibliography" SelectedStyle="\APASixthEditionOfficeOnline.xsl" StyleName="APA" Version="6"/>
+<p:properties xmlns:p="http://schemas.microsoft.com/office/2006/metadata/properties" xmlns:xsi="http://www.w3.org/2001/XMLSchema-instance" xmlns:pc="http://schemas.microsoft.com/office/infopath/2007/PartnerControls">
+  <documentManagement>
+    <Notes xmlns="478d409e-a518-4a0e-8e11-4423b5118792" xsi:nil="true"/>
+  </documentManagement>
+</p:properties>
 </file>
 
 <file path=customXml/item2.xml><?xml version="1.0" encoding="utf-8"?>
@@ -10789,11 +10642,7 @@
 </file>
 
 <file path=customXml/item3.xml><?xml version="1.0" encoding="utf-8"?>
-<p:properties xmlns:p="http://schemas.microsoft.com/office/2006/metadata/properties" xmlns:xsi="http://www.w3.org/2001/XMLSchema-instance" xmlns:pc="http://schemas.microsoft.com/office/infopath/2007/PartnerControls">
-  <documentManagement>
-    <Notes xmlns="478d409e-a518-4a0e-8e11-4423b5118792" xsi:nil="true"/>
-  </documentManagement>
-</p:properties>
+<b:Sources xmlns:b="http://schemas.openxmlformats.org/officeDocument/2006/bibliography" xmlns="http://schemas.openxmlformats.org/officeDocument/2006/bibliography" SelectedStyle="\APASixthEditionOfficeOnline.xsl" StyleName="APA" Version="6"/>
 </file>
 
 <file path=customXml/item4.xml><?xml version="1.0" encoding="utf-8"?>
@@ -10806,9 +10655,11 @@
 </file>
 
 <file path=customXml/itemProps1.xml><?xml version="1.0" encoding="utf-8"?>
-<ds:datastoreItem xmlns:ds="http://schemas.openxmlformats.org/officeDocument/2006/customXml" ds:itemID="{816A46CB-E3BF-4A08-BCA7-9041EBD584C9}">
+<ds:datastoreItem xmlns:ds="http://schemas.openxmlformats.org/officeDocument/2006/customXml" ds:itemID="{77DB8CBD-C210-42A9-A161-9999DBF92F4D}">
   <ds:schemaRefs>
-    <ds:schemaRef ds:uri="http://schemas.openxmlformats.org/officeDocument/2006/bibliography"/>
+    <ds:schemaRef ds:uri="http://schemas.microsoft.com/office/2006/metadata/properties"/>
+    <ds:schemaRef ds:uri="http://schemas.microsoft.com/office/infopath/2007/PartnerControls"/>
+    <ds:schemaRef ds:uri="478d409e-a518-4a0e-8e11-4423b5118792"/>
   </ds:schemaRefs>
 </ds:datastoreItem>
 </file>
@@ -10833,11 +10684,9 @@
 </file>
 
 <file path=customXml/itemProps3.xml><?xml version="1.0" encoding="utf-8"?>
-<ds:datastoreItem xmlns:ds="http://schemas.openxmlformats.org/officeDocument/2006/customXml" ds:itemID="{77DB8CBD-C210-42A9-A161-9999DBF92F4D}">
+<ds:datastoreItem xmlns:ds="http://schemas.openxmlformats.org/officeDocument/2006/customXml" ds:itemID="{816A46CB-E3BF-4A08-BCA7-9041EBD584C9}">
   <ds:schemaRefs>
-    <ds:schemaRef ds:uri="http://schemas.microsoft.com/office/2006/metadata/properties"/>
-    <ds:schemaRef ds:uri="http://schemas.microsoft.com/office/infopath/2007/PartnerControls"/>
-    <ds:schemaRef ds:uri="478d409e-a518-4a0e-8e11-4423b5118792"/>
+    <ds:schemaRef ds:uri="http://schemas.openxmlformats.org/officeDocument/2006/bibliography"/>
   </ds:schemaRefs>
 </ds:datastoreItem>
 </file>

</xml_diff>